<commit_message>
Updated Manuscript (Jan 25th)
</commit_message>
<xml_diff>
--- a/manuscript/Cover_Letter_Science.docx
+++ b/manuscript/Cover_Letter_Science.docx
@@ -1389,7 +1389,15 @@
         <w:rPr>
           <w:lang w:val="en-US"/>
         </w:rPr>
-        <w:t>‘said’, we were able to subtly control</w:t>
+        <w:t xml:space="preserve">‘said’, we were able to </w:t>
+      </w:r>
+      <w:bookmarkStart w:id="1" w:name="_GoBack"/>
+      <w:bookmarkEnd w:id="1"/>
+      <w:r>
+        <w:rPr>
+          <w:lang w:val="en-US"/>
+        </w:rPr>
+        <w:t>control</w:t>
       </w:r>
       <w:r>
         <w:rPr>
@@ -1663,15 +1671,7 @@
         <w:rPr>
           <w:lang w:val="en-US"/>
         </w:rPr>
-        <w:t xml:space="preserve">published or </w:t>
-      </w:r>
-      <w:bookmarkStart w:id="1" w:name="_GoBack"/>
-      <w:bookmarkEnd w:id="1"/>
-      <w:r>
-        <w:rPr>
-          <w:lang w:val="en-US"/>
-        </w:rPr>
-        <w:t>accepted for publication.</w:t>
+        <w:t>published or accepted for publication.</w:t>
       </w:r>
     </w:p>
     <w:p>

</xml_diff>

<commit_message>
Manuscript Update (Jan 26th)
</commit_message>
<xml_diff>
--- a/manuscript/Cover_Letter_Science.docx
+++ b/manuscript/Cover_Letter_Science.docx
@@ -986,35 +986,7 @@
         <w:rPr>
           <w:lang w:val="en-US"/>
         </w:rPr>
-        <w:t xml:space="preserve"> </w:t>
-      </w:r>
-      <w:proofErr w:type="spellStart"/>
-      <w:r>
-        <w:rPr>
-          <w:lang w:val="en-US"/>
-        </w:rPr>
-        <w:t>Ohad</w:t>
-      </w:r>
-      <w:proofErr w:type="spellEnd"/>
-      <w:r>
-        <w:rPr>
-          <w:lang w:val="en-US"/>
-        </w:rPr>
-        <w:t xml:space="preserve"> Fried, Melissa Ferguson, Ciaran Hughes, Rian Hughes, </w:t>
-      </w:r>
-      <w:proofErr w:type="spellStart"/>
-      <w:r>
-        <w:rPr>
-          <w:lang w:val="en-US"/>
-        </w:rPr>
-        <w:t>Xinwei</w:t>
-      </w:r>
-      <w:proofErr w:type="spellEnd"/>
-      <w:r>
-        <w:rPr>
-          <w:lang w:val="en-US"/>
-        </w:rPr>
-        <w:t xml:space="preserve"> Yao, and Ian Hussey</w:t>
+        <w:t xml:space="preserve"> Ohad Fried, Melissa Ferguson, Ciaran Hughes, Rian Hughes, Xinwei Yao, and Ian Hussey</w:t>
       </w:r>
       <w:r>
         <w:rPr>
@@ -1095,7 +1067,75 @@
         <w:rPr>
           <w:lang w:val="en-US"/>
         </w:rPr>
-        <w:t>that “seeing is believing”. Yet thanks to recent advances in artificial intelligence, this may no longer be the case. A branch of machine learning known as ‘deep learning’ has made it increasingly easy to take a person’s likeness (whether their face, voice, or writing style), feed that data to a computer algorithm, and have it generate a synthetic copy (i.e., a Deepfake).</w:t>
+        <w:t xml:space="preserve">that seeing is believing. </w:t>
+      </w:r>
+      <w:r>
+        <w:rPr>
+          <w:lang w:val="en-US"/>
+        </w:rPr>
+        <w:t>However,</w:t>
+      </w:r>
+      <w:r>
+        <w:rPr>
+          <w:lang w:val="en-US"/>
+        </w:rPr>
+        <w:t xml:space="preserve"> </w:t>
+      </w:r>
+      <w:r>
+        <w:rPr>
+          <w:lang w:val="en-US"/>
+        </w:rPr>
+        <w:t xml:space="preserve">thanks to recent advances in </w:t>
+      </w:r>
+      <w:commentRangeStart w:id="1"/>
+      <w:r>
+        <w:rPr>
+          <w:lang w:val="en-US"/>
+        </w:rPr>
+        <w:t xml:space="preserve">artificial intelligence, this may no longer be the case. A branch of machine learning known as ‘deep learning’ </w:t>
+      </w:r>
+      <w:commentRangeEnd w:id="1"/>
+      <w:r>
+        <w:rPr>
+          <w:lang w:val="en-US"/>
+        </w:rPr>
+        <w:t xml:space="preserve">has made it increasingly easy to take a person’s likeness (whether their face, voice, or writing style), feed that data to a computer algorithm, and have it generate a synthetic copy </w:t>
+      </w:r>
+      <w:r>
+        <w:rPr>
+          <w:lang w:val="en-US"/>
+        </w:rPr>
+        <w:t>or</w:t>
+      </w:r>
+      <w:r>
+        <w:rPr>
+          <w:lang w:val="en-US"/>
+        </w:rPr>
+        <w:t xml:space="preserve"> </w:t>
+      </w:r>
+      <w:r>
+        <w:rPr>
+          <w:lang w:val="en-US"/>
+        </w:rPr>
+        <w:t>“</w:t>
+      </w:r>
+      <w:r>
+        <w:rPr>
+          <w:lang w:val="en-US"/>
+        </w:rPr>
+        <w:t>Deepfake</w:t>
+      </w:r>
+      <w:r>
+        <w:rPr>
+          <w:lang w:val="en-US"/>
+        </w:rPr>
+        <w:t>”</w:t>
+      </w:r>
+      <w:r>
+        <w:rPr>
+          <w:lang w:val="en-US"/>
+        </w:rPr>
+        <w:t>.</w:t>
       </w:r>
     </w:p>
     <w:p>
@@ -1227,7 +1267,13 @@
         <w:rPr>
           <w:lang w:val="en-US"/>
         </w:rPr>
-        <w:t xml:space="preserve"> (i.e., how </w:t>
+        <w:t>:</w:t>
+      </w:r>
+      <w:r>
+        <w:rPr>
+          <w:lang w:val="en-US"/>
+        </w:rPr>
+        <w:t xml:space="preserve"> how </w:t>
       </w:r>
       <w:r>
         <w:rPr>
@@ -1245,19 +1291,7 @@
         <w:rPr>
           <w:lang w:val="en-US"/>
         </w:rPr>
-        <w:t>our thoughts, feelings, and actions</w:t>
-      </w:r>
-      <w:r>
-        <w:rPr>
-          <w:lang w:val="en-US"/>
-        </w:rPr>
-        <w:t>)</w:t>
-      </w:r>
-      <w:r>
-        <w:rPr>
-          <w:lang w:val="en-US"/>
-        </w:rPr>
-        <w:t>.</w:t>
+        <w:t>our thoughts, feelings, and actions.</w:t>
       </w:r>
       <w:r>
         <w:rPr>
@@ -1308,13 +1342,25 @@
         <w:rPr>
           <w:lang w:val="en-US"/>
         </w:rPr>
-        <w:t>seven (pre-registered) experiments</w:t>
-      </w:r>
-      <w:r>
-        <w:rPr>
-          <w:lang w:val="en-US"/>
-        </w:rPr>
-        <w:t xml:space="preserve"> (n = </w:t>
+        <w:t>seven pre-registered experiments</w:t>
+      </w:r>
+      <w:r>
+        <w:rPr>
+          <w:lang w:val="en-US"/>
+        </w:rPr>
+        <w:t xml:space="preserve"> (</w:t>
+      </w:r>
+      <w:r>
+        <w:rPr>
+          <w:lang w:val="en-US"/>
+        </w:rPr>
+        <w:t xml:space="preserve">N </w:t>
+      </w:r>
+      <w:r>
+        <w:rPr>
+          <w:lang w:val="en-US"/>
+        </w:rPr>
+        <w:t xml:space="preserve">= </w:t>
       </w:r>
       <w:r>
         <w:t>2558</w:t>
@@ -1329,98 +1375,84 @@
         <w:rPr>
           <w:lang w:val="en-US"/>
         </w:rPr>
+        <w:t>. B</w:t>
+      </w:r>
+      <w:r>
+        <w:rPr>
+          <w:lang w:val="en-US"/>
+        </w:rPr>
+        <w:t xml:space="preserve">y synthetically cloning a person’s appearance (video) </w:t>
+      </w:r>
+      <w:r>
+        <w:rPr>
+          <w:lang w:val="en-US"/>
+        </w:rPr>
+        <w:t xml:space="preserve">and </w:t>
+      </w:r>
+      <w:r>
+        <w:rPr>
+          <w:lang w:val="en-US"/>
+        </w:rPr>
+        <w:t>voice (audio)</w:t>
+      </w:r>
+      <w:r>
+        <w:rPr>
+          <w:lang w:val="en-US"/>
+        </w:rPr>
+        <w:t>,</w:t>
+      </w:r>
+      <w:r>
+        <w:rPr>
+          <w:lang w:val="en-US"/>
+        </w:rPr>
+        <w:t xml:space="preserve"> and </w:t>
+      </w:r>
+      <w:r>
+        <w:rPr>
+          <w:lang w:val="en-US"/>
+        </w:rPr>
+        <w:t>then using this Deepfake to manipulate</w:t>
+      </w:r>
+      <w:r>
+        <w:rPr>
+          <w:lang w:val="en-US"/>
+        </w:rPr>
+        <w:t xml:space="preserve"> what </w:t>
+      </w:r>
+      <w:r>
+        <w:rPr>
+          <w:lang w:val="en-US"/>
+        </w:rPr>
+        <w:t xml:space="preserve">he </w:t>
+      </w:r>
+      <w:r>
+        <w:rPr>
+          <w:lang w:val="en-US"/>
+        </w:rPr>
+        <w:t>‘said’, we were able to control</w:t>
+      </w:r>
+      <w:r>
+        <w:rPr>
+          <w:lang w:val="en-US"/>
+        </w:rPr>
+        <w:t xml:space="preserve"> (implicit) attitudes and intentions towards </w:t>
+      </w:r>
+      <w:r>
+        <w:rPr>
+          <w:lang w:val="en-US"/>
+        </w:rPr>
+        <w:t>him</w:t>
+      </w:r>
+      <w:r>
+        <w:rPr>
+          <w:lang w:val="en-US"/>
+        </w:rPr>
         <w:t>.</w:t>
       </w:r>
       <w:r>
         <w:rPr>
           <w:lang w:val="en-US"/>
         </w:rPr>
-        <w:t xml:space="preserve"> B</w:t>
-      </w:r>
-      <w:r>
-        <w:rPr>
-          <w:lang w:val="en-US"/>
-        </w:rPr>
-        <w:t xml:space="preserve">y synthetically cloning a person’s appearance (video) </w:t>
-      </w:r>
-      <w:r>
-        <w:rPr>
-          <w:lang w:val="en-US"/>
-        </w:rPr>
-        <w:t xml:space="preserve">and </w:t>
-      </w:r>
-      <w:r>
-        <w:rPr>
-          <w:lang w:val="en-US"/>
-        </w:rPr>
-        <w:t>voice (audio)</w:t>
-      </w:r>
-      <w:r>
-        <w:rPr>
-          <w:lang w:val="en-US"/>
-        </w:rPr>
-        <w:t>,</w:t>
-      </w:r>
-      <w:r>
-        <w:rPr>
-          <w:lang w:val="en-US"/>
-        </w:rPr>
-        <w:t xml:space="preserve"> and </w:t>
-      </w:r>
-      <w:r>
-        <w:rPr>
-          <w:lang w:val="en-US"/>
-        </w:rPr>
-        <w:t>then using this Deepfake to manipulate</w:t>
-      </w:r>
-      <w:r>
-        <w:rPr>
-          <w:lang w:val="en-US"/>
-        </w:rPr>
-        <w:t xml:space="preserve"> what </w:t>
-      </w:r>
-      <w:r>
-        <w:rPr>
-          <w:lang w:val="en-US"/>
-        </w:rPr>
-        <w:t xml:space="preserve">he </w:t>
-      </w:r>
-      <w:r>
-        <w:rPr>
-          <w:lang w:val="en-US"/>
-        </w:rPr>
-        <w:t xml:space="preserve">‘said’, we were able to </w:t>
-      </w:r>
-      <w:bookmarkStart w:id="1" w:name="_GoBack"/>
-      <w:bookmarkEnd w:id="1"/>
-      <w:r>
-        <w:rPr>
-          <w:lang w:val="en-US"/>
-        </w:rPr>
-        <w:t>control</w:t>
-      </w:r>
-      <w:r>
-        <w:rPr>
-          <w:lang w:val="en-US"/>
-        </w:rPr>
-        <w:t xml:space="preserve"> (implicit) attitudes and intentions towards </w:t>
-      </w:r>
-      <w:r>
-        <w:rPr>
-          <w:lang w:val="en-US"/>
-        </w:rPr>
-        <w:t>him</w:t>
-      </w:r>
-      <w:r>
-        <w:rPr>
-          <w:lang w:val="en-US"/>
-        </w:rPr>
-        <w:t>.</w:t>
-      </w:r>
-      <w:r>
-        <w:rPr>
-          <w:lang w:val="en-US"/>
-        </w:rPr>
         <w:t xml:space="preserve"> Results also indicated that Deepfakes psychologically impacted viewers </w:t>
       </w:r>
       <w:r>
@@ -1433,7 +1465,10 @@
         <w:t xml:space="preserve"> did</w:t>
       </w:r>
       <w:r>
-        <w:t xml:space="preserve">. Many </w:t>
+        <w:t xml:space="preserve">. </w:t>
+      </w:r>
+      <w:r>
+        <w:t xml:space="preserve">Our results show that most </w:t>
       </w:r>
       <w:r>
         <w:t xml:space="preserve">people </w:t>
@@ -1442,7 +1477,13 @@
         <w:t xml:space="preserve">are </w:t>
       </w:r>
       <w:r>
-        <w:t>unaware of this new technology, find it difficult to detect when they are being exposed to it, and neithe</w:t>
+        <w:t xml:space="preserve">unaware of this new technology, find it difficult to detect when they are being exposed to it, and </w:t>
+      </w:r>
+      <w:r>
+        <w:t xml:space="preserve">perhaps most importantly that </w:t>
+      </w:r>
+      <w:r>
+        <w:t>neithe</w:t>
       </w:r>
       <w:r>
         <w:t>r awareness nor detection serves</w:t>
@@ -1466,37 +1507,31 @@
         <w:rPr>
           <w:lang w:val="en-US"/>
         </w:rPr>
-        <w:t xml:space="preserve">Importantly, </w:t>
-      </w:r>
-      <w:r>
-        <w:rPr>
-          <w:lang w:val="en-US"/>
-        </w:rPr>
-        <w:t>Deepfakes can</w:t>
-      </w:r>
-      <w:r>
-        <w:rPr>
-          <w:lang w:val="en-US"/>
-        </w:rPr>
-        <w:t>not</w:t>
-      </w:r>
-      <w:r>
-        <w:rPr>
-          <w:lang w:val="en-US"/>
-        </w:rPr>
-        <w:t xml:space="preserve"> </w:t>
-      </w:r>
-      <w:r>
-        <w:rPr>
-          <w:lang w:val="en-US"/>
-        </w:rPr>
-        <w:t xml:space="preserve">only </w:t>
-      </w:r>
-      <w:r>
-        <w:rPr>
-          <w:lang w:val="en-US"/>
-        </w:rPr>
-        <w:t xml:space="preserve">be weaponized to manipulate the public’s attitudes and intentions, but </w:t>
+        <w:t xml:space="preserve">Deepfakes </w:t>
+      </w:r>
+      <w:r>
+        <w:rPr>
+          <w:lang w:val="en-US"/>
+        </w:rPr>
+        <w:t xml:space="preserve">have the potential to </w:t>
+      </w:r>
+      <w:r>
+        <w:rPr>
+          <w:lang w:val="en-US"/>
+        </w:rPr>
+        <w:t xml:space="preserve">be weaponized to manipulate </w:t>
+      </w:r>
+      <w:r>
+        <w:rPr>
+          <w:lang w:val="en-US"/>
+        </w:rPr>
+        <w:t xml:space="preserve">not only </w:t>
+      </w:r>
+      <w:r>
+        <w:rPr>
+          <w:lang w:val="en-US"/>
+        </w:rPr>
+        <w:t xml:space="preserve">the public’s attitudes and intentions, but </w:t>
       </w:r>
       <w:r>
         <w:rPr>
@@ -1578,7 +1613,15 @@
         <w:t xml:space="preserve">the public </w:t>
       </w:r>
       <w:r>
-        <w:t>against Deepfakes, and together with technology and legislation, create a shared immune system that safeguards our individual and collective belief in truth</w:t>
+        <w:t xml:space="preserve">against Deepfakes, and together with technology and legislation, create a shared </w:t>
+      </w:r>
+      <w:bookmarkStart w:id="2" w:name="_GoBack"/>
+      <w:r>
+        <w:t xml:space="preserve">informational </w:t>
+      </w:r>
+      <w:bookmarkEnd w:id="2"/>
+      <w:r>
+        <w:t>immune system that safeguards our individual and collective belief in truth</w:t>
       </w:r>
       <w:r>
         <w:rPr>
@@ -1732,17 +1775,15 @@
 </w:document>
 </file>
 
+<file path=word/commentsExtensible.xml><?xml version="1.0" encoding="utf-8"?>
+<w16cex:commentsExtensible xmlns:wpc="http://schemas.microsoft.com/office/word/2010/wordprocessingCanvas" xmlns:cx="http://schemas.microsoft.com/office/drawing/2014/chartex" xmlns:cx1="http://schemas.microsoft.com/office/drawing/2015/9/8/chartex" xmlns:cx2="http://schemas.microsoft.com/office/drawing/2015/10/21/chartex" xmlns:cx3="http://schemas.microsoft.com/office/drawing/2016/5/9/chartex" xmlns:cx4="http://schemas.microsoft.com/office/drawing/2016/5/10/chartex" xmlns:cx5="http://schemas.microsoft.com/office/drawing/2016/5/11/chartex" xmlns:cx6="http://schemas.microsoft.com/office/drawing/2016/5/12/chartex" xmlns:cx7="http://schemas.microsoft.com/office/drawing/2016/5/13/chartex" xmlns:cx8="http://schemas.microsoft.com/office/drawing/2016/5/14/chartex" xmlns:mc="http://schemas.openxmlformats.org/markup-compatibility/2006" xmlns:aink="http://schemas.microsoft.com/office/drawing/2016/ink" xmlns:am3d="http://schemas.microsoft.com/office/drawing/2017/model3d" xmlns:o="urn:schemas-microsoft-com:office:office" xmlns:r="http://schemas.openxmlformats.org/officeDocument/2006/relationships" xmlns:m="http://schemas.openxmlformats.org/officeDocument/2006/math" xmlns:v="urn:schemas-microsoft-com:vml" xmlns:wp14="http://schemas.microsoft.com/office/word/2010/wordprocessingDrawing" xmlns:wp="http://schemas.openxmlformats.org/drawingml/2006/wordprocessingDrawing" xmlns:w10="urn:schemas-microsoft-com:office:word" xmlns:w="http://schemas.openxmlformats.org/wordprocessingml/2006/main" xmlns:w14="http://schemas.microsoft.com/office/word/2010/wordml" xmlns:w15="http://schemas.microsoft.com/office/word/2012/wordml" xmlns:w16cex="http://schemas.microsoft.com/office/word/2018/wordml/cex" xmlns:w16cid="http://schemas.microsoft.com/office/word/2016/wordml/cid" xmlns:w16="http://schemas.microsoft.com/office/word/2018/wordml" xmlns:w16se="http://schemas.microsoft.com/office/word/2015/wordml/symex" xmlns:wpg="http://schemas.microsoft.com/office/word/2010/wordprocessingGroup" xmlns:wpi="http://schemas.microsoft.com/office/word/2010/wordprocessingInk" xmlns:wne="http://schemas.microsoft.com/office/word/2006/wordml" xmlns:wps="http://schemas.microsoft.com/office/word/2010/wordprocessingShape" mc:Ignorable="w14 w15 w16se w16cid w16 w16cex wp14">
+  <w16cex:commentExtensible w16cex:durableId="23B993EF" w16cex:dateUtc="2021-01-25T18:01:00Z"/>
+</w16cex:commentsExtensible>
+</file>
+
 <file path=word/commentsIds.xml><?xml version="1.0" encoding="utf-8"?>
-<w16cid:commentsIds xmlns:wpc="http://schemas.microsoft.com/office/word/2010/wordprocessingCanvas" xmlns:cx="http://schemas.microsoft.com/office/drawing/2014/chartex" xmlns:cx1="http://schemas.microsoft.com/office/drawing/2015/9/8/chartex" xmlns:cx2="http://schemas.microsoft.com/office/drawing/2015/10/21/chartex" xmlns:cx3="http://schemas.microsoft.com/office/drawing/2016/5/9/chartex" xmlns:cx4="http://schemas.microsoft.com/office/drawing/2016/5/10/chartex" xmlns:cx5="http://schemas.microsoft.com/office/drawing/2016/5/11/chartex" xmlns:cx6="http://schemas.microsoft.com/office/drawing/2016/5/12/chartex" xmlns:cx7="http://schemas.microsoft.com/office/drawing/2016/5/13/chartex" xmlns:cx8="http://schemas.microsoft.com/office/drawing/2016/5/14/chartex" xmlns:mc="http://schemas.openxmlformats.org/markup-compatibility/2006" xmlns:aink="http://schemas.microsoft.com/office/drawing/2016/ink" xmlns:am3d="http://schemas.microsoft.com/office/drawing/2017/model3d" xmlns:o="urn:schemas-microsoft-com:office:office" xmlns:r="http://schemas.openxmlformats.org/officeDocument/2006/relationships" xmlns:m="http://schemas.openxmlformats.org/officeDocument/2006/math" xmlns:v="urn:schemas-microsoft-com:vml" xmlns:wp14="http://schemas.microsoft.com/office/word/2010/wordprocessingDrawing" xmlns:wp="http://schemas.openxmlformats.org/drawingml/2006/wordprocessingDrawing" xmlns:w10="urn:schemas-microsoft-com:office:word" xmlns:w="http://schemas.openxmlformats.org/wordprocessingml/2006/main" xmlns:w14="http://schemas.microsoft.com/office/word/2010/wordml" xmlns:w15="http://schemas.microsoft.com/office/word/2012/wordml" xmlns:w16cid="http://schemas.microsoft.com/office/word/2016/wordml/cid" xmlns:w16se="http://schemas.microsoft.com/office/word/2015/wordml/symex" xmlns:wpg="http://schemas.microsoft.com/office/word/2010/wordprocessingGroup" xmlns:wpi="http://schemas.microsoft.com/office/word/2010/wordprocessingInk" xmlns:wne="http://schemas.microsoft.com/office/word/2006/wordml" xmlns:wps="http://schemas.microsoft.com/office/word/2010/wordprocessingShape" mc:Ignorable="w14 w15 w16se w16cid wp14">
-  <w16cid:commentId w16cid:paraId="04759784" w16cid:durableId="2007A302"/>
-  <w16cid:commentId w16cid:paraId="5B583145" w16cid:durableId="2006E89B"/>
-  <w16cid:commentId w16cid:paraId="47BA9651" w16cid:durableId="2006F0B0"/>
-  <w16cid:commentId w16cid:paraId="2E79EB0D" w16cid:durableId="2007A215"/>
-  <w16cid:commentId w16cid:paraId="1071BE59" w16cid:durableId="2006E89D"/>
-  <w16cid:commentId w16cid:paraId="0AECA5B3" w16cid:durableId="2006F2E3"/>
-  <w16cid:commentId w16cid:paraId="3F398406" w16cid:durableId="2006F3C1"/>
-  <w16cid:commentId w16cid:paraId="46F715D5" w16cid:durableId="2006E89E"/>
-  <w16cid:commentId w16cid:paraId="15091C9F" w16cid:durableId="2007A21A"/>
+<w16cid:commentsIds xmlns:wpc="http://schemas.microsoft.com/office/word/2010/wordprocessingCanvas" xmlns:cx="http://schemas.microsoft.com/office/drawing/2014/chartex" xmlns:cx1="http://schemas.microsoft.com/office/drawing/2015/9/8/chartex" xmlns:cx2="http://schemas.microsoft.com/office/drawing/2015/10/21/chartex" xmlns:cx3="http://schemas.microsoft.com/office/drawing/2016/5/9/chartex" xmlns:cx4="http://schemas.microsoft.com/office/drawing/2016/5/10/chartex" xmlns:cx5="http://schemas.microsoft.com/office/drawing/2016/5/11/chartex" xmlns:cx6="http://schemas.microsoft.com/office/drawing/2016/5/12/chartex" xmlns:cx7="http://schemas.microsoft.com/office/drawing/2016/5/13/chartex" xmlns:cx8="http://schemas.microsoft.com/office/drawing/2016/5/14/chartex" xmlns:mc="http://schemas.openxmlformats.org/markup-compatibility/2006" xmlns:aink="http://schemas.microsoft.com/office/drawing/2016/ink" xmlns:am3d="http://schemas.microsoft.com/office/drawing/2017/model3d" xmlns:o="urn:schemas-microsoft-com:office:office" xmlns:r="http://schemas.openxmlformats.org/officeDocument/2006/relationships" xmlns:m="http://schemas.openxmlformats.org/officeDocument/2006/math" xmlns:v="urn:schemas-microsoft-com:vml" xmlns:wp14="http://schemas.microsoft.com/office/word/2010/wordprocessingDrawing" xmlns:wp="http://schemas.openxmlformats.org/drawingml/2006/wordprocessingDrawing" xmlns:w10="urn:schemas-microsoft-com:office:word" xmlns:w="http://schemas.openxmlformats.org/wordprocessingml/2006/main" xmlns:w14="http://schemas.microsoft.com/office/word/2010/wordml" xmlns:w15="http://schemas.microsoft.com/office/word/2012/wordml" xmlns:w16cex="http://schemas.microsoft.com/office/word/2018/wordml/cex" xmlns:w16cid="http://schemas.microsoft.com/office/word/2016/wordml/cid" xmlns:w16="http://schemas.microsoft.com/office/word/2018/wordml" xmlns:w16se="http://schemas.microsoft.com/office/word/2015/wordml/symex" xmlns:wpg="http://schemas.microsoft.com/office/word/2010/wordprocessingGroup" xmlns:wpi="http://schemas.microsoft.com/office/word/2010/wordprocessingInk" xmlns:wne="http://schemas.microsoft.com/office/word/2006/wordml" xmlns:wps="http://schemas.microsoft.com/office/word/2010/wordprocessingShape" mc:Ignorable="w14 w15 w16se w16cid w16 w16cex wp14">
+  <w16cid:commentId w16cid:paraId="5EB744E3" w16cid:durableId="23B993EF"/>
 </w16cid:commentsIds>
 </file>
 
@@ -1919,12 +1960,12 @@
                           <w:pPr>
                             <w:pStyle w:val="CompanynameL1"/>
                           </w:pPr>
-                          <w:bookmarkStart w:id="2" w:name="b_name_L1"/>
+                          <w:bookmarkStart w:id="3" w:name="b_name_L1"/>
                           <w:r>
                             <w:t>departmenT OF EXPERIMENTAL-CLINICAL AND HEALTH PSYCHOLOGY</w:t>
                           </w:r>
                         </w:p>
-                        <w:bookmarkEnd w:id="2"/>
+                        <w:bookmarkEnd w:id="3"/>
                         <w:p>
                           <w:pPr>
                             <w:pStyle w:val="CompanynameL2"/>
@@ -1958,7 +1999,7 @@
             </wp:anchor>
           </w:drawing>
         </mc:Choice>
-        <mc:Fallback>
+        <mc:Fallback xmlns:w16="http://schemas.microsoft.com/office/word/2018/wordml" xmlns:w16cid="http://schemas.microsoft.com/office/word/2016/wordml/cid" xmlns:w16cex="http://schemas.microsoft.com/office/word/2018/wordml/cex" xmlns:am3d="http://schemas.microsoft.com/office/drawing/2017/model3d" xmlns:aink="http://schemas.microsoft.com/office/drawing/2016/ink" xmlns:cx8="http://schemas.microsoft.com/office/drawing/2016/5/14/chartex" xmlns:cx7="http://schemas.microsoft.com/office/drawing/2016/5/13/chartex" xmlns:cx6="http://schemas.microsoft.com/office/drawing/2016/5/12/chartex" xmlns:cx5="http://schemas.microsoft.com/office/drawing/2016/5/11/chartex" xmlns:cx4="http://schemas.microsoft.com/office/drawing/2016/5/10/chartex" xmlns:cx3="http://schemas.microsoft.com/office/drawing/2016/5/9/chartex" xmlns:cx2="http://schemas.microsoft.com/office/drawing/2015/10/21/chartex">
           <w:pict>
             <v:shapetype w14:anchorId="7E800B87" id="_x0000_t202" coordsize="21600,21600" o:spt="202" path="m,l,21600r21600,l21600,xe">
               <v:stroke joinstyle="miter"/>

</xml_diff>